<commit_message>
actualizacion manual de uso
</commit_message>
<xml_diff>
--- a/Documentacion Producto/Manual de uso.docx
+++ b/Documentacion Producto/Manual de uso.docx
@@ -40,6 +40,24 @@
           <w:sz w:val="24"/>
           <w:szCs w:val="24"/>
         </w:rPr>
+        <w:t xml:space="preserve">Al iniciar el juego aparecerá una imagen de inicio, que le pedirá al jugador apretar la TECLA ENTER para empezar a jugar. </w:t>
+      </w:r>
+    </w:p>
+    <w:p>
+      <w:pPr>
+        <w:spacing w:after="0" w:line="240" w:lineRule="auto"/>
+        <w:rPr>
+          <w:rFonts w:ascii="Arial" w:hAnsi="Arial" w:cs="Arial"/>
+          <w:sz w:val="24"/>
+          <w:szCs w:val="24"/>
+        </w:rPr>
+      </w:pPr>
+      <w:r>
+        <w:rPr>
+          <w:rFonts w:ascii="Arial" w:hAnsi="Arial" w:cs="Arial"/>
+          <w:sz w:val="24"/>
+          <w:szCs w:val="24"/>
+        </w:rPr>
         <w:t xml:space="preserve">El Jugador cuando inicie el juego </w:t>
       </w:r>
       <w:r>
@@ -98,10 +116,26 @@
           <w:sz w:val="24"/>
           <w:szCs w:val="24"/>
         </w:rPr>
-        <w:t>una vez que el jugador destruya a todos los enemigos ganara el juego y podrá decidir si quiere volver a jugar o salir del juego apretando la TECLA C</w:t>
+        <w:t xml:space="preserve">una vez que el jugador destruya a todos los enemigos ganara el juego y podrá </w:t>
+      </w:r>
+      <w:r>
+        <w:rPr>
+          <w:rFonts w:ascii="Arial" w:hAnsi="Arial" w:cs="Arial"/>
+          <w:sz w:val="24"/>
+          <w:szCs w:val="24"/>
+        </w:rPr>
+        <w:t>decidir si quiere volver a la pantalla de inicio</w:t>
       </w:r>
       <w:bookmarkStart w:id="0" w:name="_GoBack"/>
       <w:bookmarkEnd w:id="0"/>
+      <w:r>
+        <w:rPr>
+          <w:rFonts w:ascii="Arial" w:hAnsi="Arial" w:cs="Arial"/>
+          <w:sz w:val="24"/>
+          <w:szCs w:val="24"/>
+        </w:rPr>
+        <w:t xml:space="preserve"> o salir del juego apretando la TECLA C</w:t>
+      </w:r>
       <w:r>
         <w:rPr>
           <w:rFonts w:ascii="Arial" w:hAnsi="Arial" w:cs="Arial"/>

</xml_diff>

<commit_message>
menu con creditos,fin de juego con la posibilidad de ver el puntaje,actualizacion del manual de uso
</commit_message>
<xml_diff>
--- a/Documentacion Producto/Manual de uso.docx
+++ b/Documentacion Producto/Manual de uso.docx
@@ -114,7 +114,23 @@
           <w:sz w:val="24"/>
           <w:szCs w:val="24"/>
         </w:rPr>
-        <w:t xml:space="preserve">M para ver el manual de uso, TECLA P para ver los puntajes y TECLA S para salir del juego. </w:t>
+        <w:t>M pa</w:t>
+      </w:r>
+      <w:r>
+        <w:rPr>
+          <w:rFonts w:ascii="Arial" w:hAnsi="Arial" w:cs="Arial"/>
+          <w:sz w:val="24"/>
+          <w:szCs w:val="24"/>
+        </w:rPr>
+        <w:t>ra ver el manual de uso, TECLA D para ver los créditos</w:t>
+      </w:r>
+      <w:r>
+        <w:rPr>
+          <w:rFonts w:ascii="Arial" w:hAnsi="Arial" w:cs="Arial"/>
+          <w:sz w:val="24"/>
+          <w:szCs w:val="24"/>
+        </w:rPr>
+        <w:t xml:space="preserve"> y TECLA S para salir del juego. </w:t>
       </w:r>
     </w:p>
     <w:p>
@@ -222,173 +238,7 @@
           <w:sz w:val="24"/>
           <w:szCs w:val="24"/>
         </w:rPr>
-        <w:t>.</w:t>
-      </w:r>
-    </w:p>
-    <w:p>
-      <w:pPr>
-        <w:spacing w:after="0" w:line="240" w:lineRule="auto"/>
-        <w:rPr>
-          <w:rFonts w:ascii="Arial" w:hAnsi="Arial" w:cs="Arial"/>
-          <w:sz w:val="24"/>
-          <w:szCs w:val="24"/>
-        </w:rPr>
-      </w:pPr>
-      <w:r>
-        <w:rPr>
-          <w:rFonts w:ascii="Arial" w:hAnsi="Arial" w:cs="Arial"/>
-          <w:sz w:val="24"/>
-          <w:szCs w:val="24"/>
-        </w:rPr>
-        <w:t>Las teclas para mover</w:t>
-      </w:r>
-      <w:r>
-        <w:rPr>
-          <w:rFonts w:ascii="Arial" w:hAnsi="Arial" w:cs="Arial"/>
-          <w:sz w:val="24"/>
-          <w:szCs w:val="24"/>
-        </w:rPr>
-        <w:t xml:space="preserve"> la nave y disparar son:</w:t>
-      </w:r>
-    </w:p>
-    <w:p>
-      <w:pPr>
-        <w:spacing w:after="0"/>
-        <w:rPr>
-          <w:rFonts w:ascii="Arial" w:hAnsi="Arial" w:cs="Arial"/>
-          <w:sz w:val="24"/>
-          <w:szCs w:val="24"/>
-        </w:rPr>
-      </w:pPr>
-      <w:r>
-        <w:rPr>
-          <w:rFonts w:ascii="Arial" w:hAnsi="Arial" w:cs="Arial"/>
-          <w:sz w:val="24"/>
-          <w:szCs w:val="24"/>
-        </w:rPr>
-        <w:t>-</w:t>
-      </w:r>
-      <w:r>
-        <w:rPr>
-          <w:rFonts w:ascii="Arial" w:hAnsi="Arial" w:cs="Arial"/>
-          <w:sz w:val="24"/>
-          <w:szCs w:val="24"/>
-        </w:rPr>
-        <w:t>Movimiento de la nave derecho TECLA FLECHA DERECHA o TECLA D</w:t>
-      </w:r>
-    </w:p>
-    <w:p>
-      <w:pPr>
-        <w:spacing w:after="0"/>
-        <w:rPr>
-          <w:rFonts w:ascii="Arial" w:hAnsi="Arial" w:cs="Arial"/>
-          <w:sz w:val="24"/>
-          <w:szCs w:val="24"/>
-        </w:rPr>
-      </w:pPr>
-      <w:r>
-        <w:rPr>
-          <w:rFonts w:ascii="Arial" w:hAnsi="Arial" w:cs="Arial"/>
-          <w:sz w:val="24"/>
-          <w:szCs w:val="24"/>
-        </w:rPr>
-        <w:t>-</w:t>
-      </w:r>
-      <w:r>
-        <w:rPr>
-          <w:rFonts w:ascii="Arial" w:hAnsi="Arial" w:cs="Arial"/>
-          <w:sz w:val="24"/>
-          <w:szCs w:val="24"/>
-        </w:rPr>
-        <w:t>Movimiento de la nave izquierdo TECLA FLECHA IZQUIERDA o TECLA A</w:t>
-      </w:r>
-    </w:p>
-    <w:p>
-      <w:pPr>
-        <w:spacing w:after="0"/>
-        <w:rPr>
-          <w:rFonts w:ascii="Arial" w:hAnsi="Arial" w:cs="Arial"/>
-          <w:sz w:val="24"/>
-          <w:szCs w:val="24"/>
-        </w:rPr>
-      </w:pPr>
-      <w:r>
-        <w:rPr>
-          <w:rFonts w:ascii="Arial" w:hAnsi="Arial" w:cs="Arial"/>
-          <w:sz w:val="24"/>
-          <w:szCs w:val="24"/>
-        </w:rPr>
-        <w:t>(La nave se mueve lateralmente y para moverse rápido se requiere pulsar repetidamente las teclas)</w:t>
-      </w:r>
-    </w:p>
-    <w:p>
-      <w:pPr>
-        <w:spacing w:after="0"/>
-        <w:rPr>
-          <w:rFonts w:ascii="Arial" w:hAnsi="Arial" w:cs="Arial"/>
-          <w:sz w:val="24"/>
-          <w:szCs w:val="24"/>
-        </w:rPr>
-      </w:pPr>
-      <w:r>
-        <w:rPr>
-          <w:rFonts w:ascii="Arial" w:hAnsi="Arial" w:cs="Arial"/>
-          <w:sz w:val="24"/>
-          <w:szCs w:val="24"/>
-        </w:rPr>
-        <w:t>-</w:t>
-      </w:r>
-      <w:r>
-        <w:rPr>
-          <w:rFonts w:ascii="Arial" w:hAnsi="Arial" w:cs="Arial"/>
-          <w:sz w:val="24"/>
-          <w:szCs w:val="24"/>
-        </w:rPr>
-        <w:t>Disparar misiles BARRA ESPACIADORA</w:t>
-      </w:r>
-    </w:p>
-    <w:p>
-      <w:pPr>
-        <w:spacing w:after="0"/>
-        <w:rPr>
-          <w:rFonts w:ascii="Arial" w:hAnsi="Arial" w:cs="Arial"/>
-          <w:sz w:val="24"/>
-          <w:szCs w:val="24"/>
-        </w:rPr>
-      </w:pPr>
-      <w:r>
-        <w:rPr>
-          <w:rFonts w:ascii="Arial" w:hAnsi="Arial" w:cs="Arial"/>
-          <w:sz w:val="24"/>
-          <w:szCs w:val="24"/>
-        </w:rPr>
-        <w:t>El jugador deberá prestar atención ya que los marcianos también van a disparar misiles, tendrá que esquivarlos para no perder el juego.</w:t>
-      </w:r>
-    </w:p>
-    <w:p>
-      <w:pPr>
-        <w:spacing w:after="0"/>
-        <w:rPr>
-          <w:rFonts w:ascii="Arial" w:hAnsi="Arial" w:cs="Arial"/>
-          <w:sz w:val="24"/>
-          <w:szCs w:val="24"/>
-        </w:rPr>
-      </w:pPr>
-      <w:r>
-        <w:rPr>
-          <w:rFonts w:ascii="Arial" w:hAnsi="Arial" w:cs="Arial"/>
-          <w:sz w:val="24"/>
-          <w:szCs w:val="24"/>
-        </w:rPr>
-        <w:t>En caso de perder el jugador contara con una nueva posibilidad si aprieta la TECLA C</w:t>
-      </w:r>
-      <w:r>
-        <w:rPr>
-          <w:rFonts w:ascii="Arial" w:hAnsi="Arial" w:cs="Arial"/>
-          <w:sz w:val="24"/>
-          <w:szCs w:val="24"/>
-        </w:rPr>
-        <w:t xml:space="preserve"> volviendo al menú</w:t>
+        <w:t>, o ver el puntaje obtenido presionando la TECLA P</w:t>
       </w:r>
       <w:bookmarkStart w:id="0" w:name="_GoBack"/>
       <w:bookmarkEnd w:id="0"/>
@@ -398,7 +248,181 @@
           <w:sz w:val="24"/>
           <w:szCs w:val="24"/>
         </w:rPr>
-        <w:t xml:space="preserve"> de inicio</w:t>
+        <w:t>.</w:t>
+      </w:r>
+    </w:p>
+    <w:p>
+      <w:pPr>
+        <w:spacing w:after="0" w:line="240" w:lineRule="auto"/>
+        <w:rPr>
+          <w:rFonts w:ascii="Arial" w:hAnsi="Arial" w:cs="Arial"/>
+          <w:sz w:val="24"/>
+          <w:szCs w:val="24"/>
+        </w:rPr>
+      </w:pPr>
+      <w:r>
+        <w:rPr>
+          <w:rFonts w:ascii="Arial" w:hAnsi="Arial" w:cs="Arial"/>
+          <w:sz w:val="24"/>
+          <w:szCs w:val="24"/>
+        </w:rPr>
+        <w:t>Las teclas para mover</w:t>
+      </w:r>
+      <w:r>
+        <w:rPr>
+          <w:rFonts w:ascii="Arial" w:hAnsi="Arial" w:cs="Arial"/>
+          <w:sz w:val="24"/>
+          <w:szCs w:val="24"/>
+        </w:rPr>
+        <w:t xml:space="preserve"> la nave y disparar son:</w:t>
+      </w:r>
+    </w:p>
+    <w:p>
+      <w:pPr>
+        <w:spacing w:after="0"/>
+        <w:rPr>
+          <w:rFonts w:ascii="Arial" w:hAnsi="Arial" w:cs="Arial"/>
+          <w:sz w:val="24"/>
+          <w:szCs w:val="24"/>
+        </w:rPr>
+      </w:pPr>
+      <w:r>
+        <w:rPr>
+          <w:rFonts w:ascii="Arial" w:hAnsi="Arial" w:cs="Arial"/>
+          <w:sz w:val="24"/>
+          <w:szCs w:val="24"/>
+        </w:rPr>
+        <w:t>-</w:t>
+      </w:r>
+      <w:r>
+        <w:rPr>
+          <w:rFonts w:ascii="Arial" w:hAnsi="Arial" w:cs="Arial"/>
+          <w:sz w:val="24"/>
+          <w:szCs w:val="24"/>
+        </w:rPr>
+        <w:t>Movimiento de la nave derecho TECLA FLECHA DERECHA o TECLA D</w:t>
+      </w:r>
+    </w:p>
+    <w:p>
+      <w:pPr>
+        <w:spacing w:after="0"/>
+        <w:rPr>
+          <w:rFonts w:ascii="Arial" w:hAnsi="Arial" w:cs="Arial"/>
+          <w:sz w:val="24"/>
+          <w:szCs w:val="24"/>
+        </w:rPr>
+      </w:pPr>
+      <w:r>
+        <w:rPr>
+          <w:rFonts w:ascii="Arial" w:hAnsi="Arial" w:cs="Arial"/>
+          <w:sz w:val="24"/>
+          <w:szCs w:val="24"/>
+        </w:rPr>
+        <w:t>-</w:t>
+      </w:r>
+      <w:r>
+        <w:rPr>
+          <w:rFonts w:ascii="Arial" w:hAnsi="Arial" w:cs="Arial"/>
+          <w:sz w:val="24"/>
+          <w:szCs w:val="24"/>
+        </w:rPr>
+        <w:t>Movimiento de la nave izquierdo TECLA FLECHA IZQUIERDA o TECLA A</w:t>
+      </w:r>
+    </w:p>
+    <w:p>
+      <w:pPr>
+        <w:spacing w:after="0"/>
+        <w:rPr>
+          <w:rFonts w:ascii="Arial" w:hAnsi="Arial" w:cs="Arial"/>
+          <w:sz w:val="24"/>
+          <w:szCs w:val="24"/>
+        </w:rPr>
+      </w:pPr>
+      <w:r>
+        <w:rPr>
+          <w:rFonts w:ascii="Arial" w:hAnsi="Arial" w:cs="Arial"/>
+          <w:sz w:val="24"/>
+          <w:szCs w:val="24"/>
+        </w:rPr>
+        <w:t>(La nave se mueve lateralmente y para moverse rápido se requiere pulsar repetidamente las teclas)</w:t>
+      </w:r>
+    </w:p>
+    <w:p>
+      <w:pPr>
+        <w:spacing w:after="0"/>
+        <w:rPr>
+          <w:rFonts w:ascii="Arial" w:hAnsi="Arial" w:cs="Arial"/>
+          <w:sz w:val="24"/>
+          <w:szCs w:val="24"/>
+        </w:rPr>
+      </w:pPr>
+      <w:r>
+        <w:rPr>
+          <w:rFonts w:ascii="Arial" w:hAnsi="Arial" w:cs="Arial"/>
+          <w:sz w:val="24"/>
+          <w:szCs w:val="24"/>
+        </w:rPr>
+        <w:t>-</w:t>
+      </w:r>
+      <w:r>
+        <w:rPr>
+          <w:rFonts w:ascii="Arial" w:hAnsi="Arial" w:cs="Arial"/>
+          <w:sz w:val="24"/>
+          <w:szCs w:val="24"/>
+        </w:rPr>
+        <w:t>Disparar misiles BARRA ESPACIADORA</w:t>
+      </w:r>
+    </w:p>
+    <w:p>
+      <w:pPr>
+        <w:spacing w:after="0"/>
+        <w:rPr>
+          <w:rFonts w:ascii="Arial" w:hAnsi="Arial" w:cs="Arial"/>
+          <w:sz w:val="24"/>
+          <w:szCs w:val="24"/>
+        </w:rPr>
+      </w:pPr>
+      <w:r>
+        <w:rPr>
+          <w:rFonts w:ascii="Arial" w:hAnsi="Arial" w:cs="Arial"/>
+          <w:sz w:val="24"/>
+          <w:szCs w:val="24"/>
+        </w:rPr>
+        <w:t>El jugador deberá prestar atención ya que los marcianos también van a disparar misiles, tendrá que esquivarlos para no perder el juego.</w:t>
+      </w:r>
+    </w:p>
+    <w:p>
+      <w:pPr>
+        <w:spacing w:after="0"/>
+        <w:rPr>
+          <w:rFonts w:ascii="Arial" w:hAnsi="Arial" w:cs="Arial"/>
+          <w:sz w:val="24"/>
+          <w:szCs w:val="24"/>
+        </w:rPr>
+      </w:pPr>
+      <w:r>
+        <w:rPr>
+          <w:rFonts w:ascii="Arial" w:hAnsi="Arial" w:cs="Arial"/>
+          <w:sz w:val="24"/>
+          <w:szCs w:val="24"/>
+        </w:rPr>
+        <w:t>En caso de perder el jugador contara con una nueva posibilidad si aprieta la TECLA C</w:t>
+      </w:r>
+      <w:r>
+        <w:rPr>
+          <w:rFonts w:ascii="Arial" w:hAnsi="Arial" w:cs="Arial"/>
+          <w:sz w:val="24"/>
+          <w:szCs w:val="24"/>
+        </w:rPr>
+        <w:t xml:space="preserve"> volviendo al menú de inicio</w:t>
+      </w:r>
+      <w:r>
+        <w:rPr>
+          <w:rFonts w:ascii="Arial" w:hAnsi="Arial" w:cs="Arial"/>
+          <w:sz w:val="24"/>
+          <w:szCs w:val="24"/>
+        </w:rPr>
+        <w:t>, o ver el puntaje obtenido pulsando la TECLA P</w:t>
       </w:r>
       <w:r>
         <w:rPr>

</xml_diff>